<commit_message>
Update Nanny Flow documentation
</commit_message>
<xml_diff>
--- a/docs/flow-nanny.docx
+++ b/docs/flow-nanny.docx
@@ -4,6 +4,14 @@
   <w:body>
     <w:p>
       <w:pPr>
+        <w:pStyle w:val="Heading1"/>
+      </w:pPr>
+      <w:r>
+        <w:t>Nanny has an account?</w:t>
+      </w:r>
+    </w:p>
+    <w:p>
+      <w:pPr>
         <w:pStyle w:val="ListParagraph"/>
         <w:numPr>
           <w:ilvl w:val="0"/>
@@ -11,7 +19,13 @@
         </w:numPr>
       </w:pPr>
       <w:r>
-        <w:t>Nanny has an account?</w:t>
+        <w:t xml:space="preserve"> </w:t>
+      </w:r>
+      <w:r>
+        <w:t>Y</w:t>
+      </w:r>
+      <w:r>
+        <w:t>es</w:t>
       </w:r>
     </w:p>
     <w:p>
@@ -19,24 +33,6 @@
         <w:pStyle w:val="ListParagraph"/>
         <w:numPr>
           <w:ilvl w:val="1"/>
-          <w:numId w:val="1"/>
-        </w:numPr>
-      </w:pPr>
-      <w:r>
-        <w:t xml:space="preserve"> </w:t>
-      </w:r>
-      <w:r>
-        <w:t>Y</w:t>
-      </w:r>
-      <w:r>
-        <w:t>es</w:t>
-      </w:r>
-    </w:p>
-    <w:p>
-      <w:pPr>
-        <w:pStyle w:val="ListParagraph"/>
-        <w:numPr>
-          <w:ilvl w:val="2"/>
           <w:numId w:val="1"/>
         </w:numPr>
       </w:pPr>
@@ -57,6 +53,30 @@
       <w:pPr>
         <w:pStyle w:val="ListParagraph"/>
         <w:numPr>
+          <w:ilvl w:val="1"/>
+          <w:numId w:val="1"/>
+        </w:numPr>
+      </w:pPr>
+      <w:r>
+        <w:t>Forgot Password?</w:t>
+      </w:r>
+    </w:p>
+    <w:p>
+      <w:pPr>
+        <w:pStyle w:val="ListParagraph"/>
+        <w:numPr>
+          <w:ilvl w:val="2"/>
+          <w:numId w:val="1"/>
+        </w:numPr>
+      </w:pPr>
+      <w:r>
+        <w:t>No</w:t>
+      </w:r>
+    </w:p>
+    <w:p>
+      <w:pPr>
+        <w:pStyle w:val="ListParagraph"/>
+        <w:numPr>
           <w:ilvl w:val="3"/>
           <w:numId w:val="1"/>
         </w:numPr>
@@ -93,271 +113,299 @@
       <w:pPr>
         <w:pStyle w:val="ListParagraph"/>
         <w:numPr>
+          <w:ilvl w:val="3"/>
+          <w:numId w:val="1"/>
+        </w:numPr>
+      </w:pPr>
+      <w:r>
+        <w:t>Name appears in upper right-hand corner</w:t>
+      </w:r>
+      <w:bookmarkStart w:id="0" w:name="_GoBack"/>
+      <w:bookmarkEnd w:id="0"/>
+    </w:p>
+    <w:p>
+      <w:pPr>
+        <w:pStyle w:val="ListParagraph"/>
+        <w:numPr>
           <w:ilvl w:val="2"/>
           <w:numId w:val="1"/>
+        </w:numPr>
+      </w:pPr>
+      <w:r>
+        <w:t>Yes</w:t>
+      </w:r>
+    </w:p>
+    <w:p>
+      <w:pPr>
+        <w:pStyle w:val="ListParagraph"/>
+        <w:numPr>
+          <w:ilvl w:val="3"/>
+          <w:numId w:val="1"/>
+        </w:numPr>
+      </w:pPr>
+      <w:r>
+        <w:t xml:space="preserve">Click </w:t>
+      </w:r>
+      <w:r>
+        <w:rPr>
+          <w:i/>
+        </w:rPr>
+        <w:t>Forgot Password</w:t>
+      </w:r>
+    </w:p>
+    <w:p>
+      <w:pPr>
+        <w:pStyle w:val="ListParagraph"/>
+        <w:numPr>
+          <w:ilvl w:val="3"/>
+          <w:numId w:val="1"/>
+        </w:numPr>
+      </w:pPr>
+      <w:r>
+        <w:t xml:space="preserve">Fill in email address </w:t>
+      </w:r>
+    </w:p>
+    <w:p>
+      <w:pPr>
+        <w:pStyle w:val="ListParagraph"/>
+        <w:numPr>
+          <w:ilvl w:val="3"/>
+          <w:numId w:val="1"/>
+        </w:numPr>
+      </w:pPr>
+      <w:r>
+        <w:t>Reset password link will be sent to user’s email (if found in DB)</w:t>
+      </w:r>
+    </w:p>
+    <w:p>
+      <w:pPr>
+        <w:pStyle w:val="ListParagraph"/>
+        <w:numPr>
+          <w:ilvl w:val="0"/>
+          <w:numId w:val="1"/>
+        </w:numPr>
+      </w:pPr>
+      <w:r>
+        <w:t>N</w:t>
+      </w:r>
+      <w:r>
+        <w:t>o</w:t>
+      </w:r>
+    </w:p>
+    <w:p>
+      <w:pPr>
+        <w:pStyle w:val="ListParagraph"/>
+        <w:numPr>
+          <w:ilvl w:val="1"/>
+          <w:numId w:val="1"/>
+        </w:numPr>
+      </w:pPr>
+      <w:r>
+        <w:t>Receive email with authentication code.</w:t>
+      </w:r>
+    </w:p>
+    <w:p>
+      <w:pPr>
+        <w:pStyle w:val="ListParagraph"/>
+        <w:numPr>
+          <w:ilvl w:val="2"/>
+          <w:numId w:val="1"/>
+        </w:numPr>
+      </w:pPr>
+      <w:r>
+        <w:t xml:space="preserve">Redirected to </w:t>
+      </w:r>
+      <w:r>
+        <w:t>Babysitter confirmation page</w:t>
+      </w:r>
+    </w:p>
+    <w:p>
+      <w:pPr>
+        <w:pStyle w:val="ListParagraph"/>
+        <w:numPr>
+          <w:ilvl w:val="2"/>
+          <w:numId w:val="1"/>
+        </w:numPr>
+      </w:pPr>
+      <w:r>
+        <w:t xml:space="preserve">Use authentication code to create </w:t>
+      </w:r>
+      <w:r>
+        <w:t>a password</w:t>
+      </w:r>
+    </w:p>
+    <w:p>
+      <w:pPr>
+        <w:pStyle w:val="ListParagraph"/>
+        <w:numPr>
+          <w:ilvl w:val="2"/>
+          <w:numId w:val="1"/>
+        </w:numPr>
+      </w:pPr>
+      <w:r>
+        <w:t>E</w:t>
+      </w:r>
+      <w:r>
+        <w:t>nter desired password</w:t>
+      </w:r>
+    </w:p>
+    <w:p>
+      <w:pPr>
+        <w:pStyle w:val="ListParagraph"/>
+        <w:numPr>
+          <w:ilvl w:val="2"/>
+          <w:numId w:val="1"/>
+        </w:numPr>
+      </w:pPr>
+      <w:r>
+        <w:t xml:space="preserve">Click </w:t>
+      </w:r>
+      <w:r>
+        <w:rPr>
+          <w:i/>
+        </w:rPr>
+        <w:t>Submit</w:t>
+      </w:r>
+    </w:p>
+    <w:p>
+      <w:pPr>
+        <w:pStyle w:val="Heading1"/>
+      </w:pPr>
+      <w:r>
+        <w:t>Complete Tasks</w:t>
+      </w:r>
+    </w:p>
+    <w:p>
+      <w:pPr>
+        <w:pStyle w:val="ListParagraph"/>
+        <w:numPr>
+          <w:ilvl w:val="0"/>
+          <w:numId w:val="2"/>
         </w:numPr>
       </w:pPr>
       <w:r>
         <w:rPr>
           <w:sz w:val="22"/>
         </w:rPr>
-        <w:t>Name appears in upper right-hand corner</w:t>
-      </w:r>
-    </w:p>
-    <w:p>
-      <w:pPr>
-        <w:pStyle w:val="ListParagraph"/>
-        <w:numPr>
-          <w:ilvl w:val="1"/>
-          <w:numId w:val="1"/>
-        </w:numPr>
-      </w:pPr>
-      <w:r>
-        <w:t>N</w:t>
-      </w:r>
-      <w:r>
-        <w:t>o</w:t>
-      </w:r>
-      <w:r>
-        <w:t>:</w:t>
-      </w:r>
-    </w:p>
-    <w:p>
-      <w:pPr>
-        <w:pStyle w:val="ListParagraph"/>
-        <w:numPr>
-          <w:ilvl w:val="2"/>
-          <w:numId w:val="1"/>
-        </w:numPr>
-      </w:pPr>
-      <w:r>
-        <w:t>Receive email with authentication code.</w:t>
-      </w:r>
-    </w:p>
-    <w:p>
-      <w:pPr>
-        <w:pStyle w:val="ListParagraph"/>
-        <w:numPr>
-          <w:ilvl w:val="3"/>
-          <w:numId w:val="1"/>
-        </w:numPr>
-      </w:pPr>
-      <w:r>
-        <w:t>Redirected to Nanny tracker create account page.</w:t>
-      </w:r>
-    </w:p>
-    <w:p>
-      <w:pPr>
-        <w:pStyle w:val="ListParagraph"/>
-        <w:numPr>
-          <w:ilvl w:val="3"/>
-          <w:numId w:val="1"/>
-        </w:numPr>
-      </w:pPr>
-      <w:r>
-        <w:t>Use authentication code to create and account.</w:t>
-      </w:r>
-    </w:p>
-    <w:p>
-      <w:pPr>
-        <w:pStyle w:val="ListParagraph"/>
-        <w:numPr>
-          <w:ilvl w:val="3"/>
-          <w:numId w:val="1"/>
-        </w:numPr>
-      </w:pPr>
-      <w:r>
-        <w:t>E</w:t>
-      </w:r>
-      <w:r>
-        <w:t>nter desired password.</w:t>
-      </w:r>
-    </w:p>
-    <w:p>
-      <w:pPr>
-        <w:pStyle w:val="ListParagraph"/>
-        <w:ind w:left="2880"/>
-      </w:pPr>
-    </w:p>
-    <w:p>
-      <w:pPr>
-        <w:pStyle w:val="ListParagraph"/>
-        <w:numPr>
-          <w:ilvl w:val="0"/>
-          <w:numId w:val="1"/>
-        </w:numPr>
-      </w:pPr>
+        <w:t xml:space="preserve">From </w:t>
+      </w:r>
       <w:r>
         <w:rPr>
           <w:sz w:val="22"/>
         </w:rPr>
-        <w:t>Child has tasks?</w:t>
-      </w:r>
-    </w:p>
-    <w:p>
-      <w:pPr>
-        <w:pStyle w:val="ListParagraph"/>
-        <w:numPr>
-          <w:ilvl w:val="1"/>
-          <w:numId w:val="1"/>
-        </w:numPr>
-      </w:pPr>
+        <w:t>Nanny D</w:t>
+      </w:r>
       <w:r>
         <w:rPr>
           <w:sz w:val="22"/>
         </w:rPr>
-        <w:t>Y</w:t>
+        <w:t>ashboard</w:t>
       </w:r>
       <w:r>
         <w:rPr>
           <w:sz w:val="22"/>
         </w:rPr>
-        <w:t>es</w:t>
-      </w:r>
+        <w:t xml:space="preserve"> click the appropriate child tab.</w:t>
+      </w:r>
+    </w:p>
+    <w:p>
+      <w:pPr>
+        <w:pStyle w:val="ListParagraph"/>
+        <w:numPr>
+          <w:ilvl w:val="1"/>
+          <w:numId w:val="2"/>
+        </w:numPr>
+      </w:pPr>
       <w:r>
         <w:rPr>
           <w:sz w:val="22"/>
         </w:rPr>
-        <w:t>.</w:t>
-      </w:r>
-    </w:p>
-    <w:p>
-      <w:pPr>
-        <w:pStyle w:val="ListParagraph"/>
-        <w:numPr>
-          <w:ilvl w:val="2"/>
-          <w:numId w:val="1"/>
-        </w:numPr>
-      </w:pPr>
+        <w:t>Check off task</w:t>
+      </w:r>
       <w:r>
         <w:rPr>
           <w:sz w:val="22"/>
         </w:rPr>
-        <w:t>From dashboard</w:t>
+        <w:t xml:space="preserve"> </w:t>
       </w:r>
       <w:r>
         <w:rPr>
           <w:sz w:val="22"/>
         </w:rPr>
-        <w:t xml:space="preserve"> Nanny will click the appropriate child tab.</w:t>
-      </w:r>
-    </w:p>
-    <w:p>
-      <w:pPr>
-        <w:pStyle w:val="ListParagraph"/>
-        <w:numPr>
-          <w:ilvl w:val="3"/>
-          <w:numId w:val="1"/>
+        <w:t>that has been “completed”</w:t>
+      </w:r>
+    </w:p>
+    <w:p>
+      <w:pPr>
+        <w:pStyle w:val="ListParagraph"/>
+        <w:numPr>
+          <w:ilvl w:val="1"/>
+          <w:numId w:val="2"/>
         </w:numPr>
       </w:pPr>
       <w:r>
         <w:rPr>
           <w:sz w:val="22"/>
         </w:rPr>
-        <w:t>Next check off tasks that are assigned to specific child</w:t>
-      </w:r>
-    </w:p>
-    <w:p>
-      <w:pPr>
-        <w:pStyle w:val="ListParagraph"/>
-        <w:numPr>
-          <w:ilvl w:val="3"/>
-          <w:numId w:val="1"/>
+        <w:t>Fill in form options if necessary</w:t>
+      </w:r>
+    </w:p>
+    <w:p>
+      <w:pPr>
+        <w:pStyle w:val="ListParagraph"/>
+        <w:numPr>
+          <w:ilvl w:val="1"/>
+          <w:numId w:val="2"/>
         </w:numPr>
       </w:pPr>
       <w:r>
         <w:rPr>
           <w:sz w:val="22"/>
         </w:rPr>
-        <w:t>Add notes for tasks if necessary</w:t>
-      </w:r>
-    </w:p>
-    <w:p>
-      <w:pPr>
-        <w:pStyle w:val="ListParagraph"/>
-        <w:numPr>
-          <w:ilvl w:val="1"/>
-          <w:numId w:val="1"/>
-        </w:numPr>
-      </w:pPr>
+        <w:t xml:space="preserve">Add notes for task </w:t>
+      </w:r>
       <w:r>
         <w:rPr>
           <w:sz w:val="22"/>
         </w:rPr>
-        <w:t>N</w:t>
+        <w:t xml:space="preserve">if </w:t>
       </w:r>
       <w:r>
         <w:rPr>
           <w:sz w:val="22"/>
         </w:rPr>
-        <w:t>o</w:t>
-      </w:r>
-      <w:r>
-        <w:rPr>
-          <w:sz w:val="22"/>
-        </w:rPr>
-        <w:t>.</w:t>
-      </w:r>
-    </w:p>
-    <w:p>
-      <w:pPr>
-        <w:pStyle w:val="ListParagraph"/>
-        <w:numPr>
-          <w:ilvl w:val="2"/>
-          <w:numId w:val="1"/>
-        </w:numPr>
-      </w:pPr>
-      <w:r>
-        <w:rPr>
-          <w:sz w:val="22"/>
-        </w:rPr>
-        <w:t>D</w:t>
-      </w:r>
-      <w:r>
-        <w:rPr>
-          <w:sz w:val="22"/>
-        </w:rPr>
-        <w:t>o nothing</w:t>
-      </w:r>
-    </w:p>
-    <w:p>
-      <w:pPr>
-        <w:pStyle w:val="ListParagraph"/>
-      </w:pPr>
+        <w:t>applicable</w:t>
+      </w:r>
+    </w:p>
+    <w:p>
+      <w:pPr>
+        <w:pStyle w:val="Heading1"/>
+      </w:pPr>
+      <w:r>
+        <w:t>Al</w:t>
+      </w:r>
+      <w:r>
+        <w:t xml:space="preserve">ert </w:t>
+      </w:r>
+      <w:r>
+        <w:t>Parent</w:t>
+      </w:r>
+      <w:r>
+        <w:t xml:space="preserve"> </w:t>
+      </w:r>
+      <w:r>
+        <w:t>(Assume Nanny</w:t>
+      </w:r>
+      <w:r>
+        <w:t xml:space="preserve"> is logged in)</w:t>
+      </w:r>
     </w:p>
     <w:p>
       <w:pPr>
         <w:pStyle w:val="ListParagraph"/>
         <w:numPr>
           <w:ilvl w:val="0"/>
-          <w:numId w:val="1"/>
-        </w:numPr>
-      </w:pPr>
-      <w:r>
-        <w:t>Al</w:t>
-      </w:r>
-      <w:r>
-        <w:t xml:space="preserve">ert </w:t>
-      </w:r>
-      <w:r>
-        <w:t>Parent</w:t>
-      </w:r>
-      <w:r>
-        <w:t xml:space="preserve"> </w:t>
-      </w:r>
-      <w:r>
-        <w:t>(Assume Nanny</w:t>
-      </w:r>
-      <w:r>
-        <w:t xml:space="preserve"> is logged in)</w:t>
-      </w:r>
-    </w:p>
-    <w:p>
-      <w:pPr>
-        <w:pStyle w:val="ListParagraph"/>
-        <w:numPr>
-          <w:ilvl w:val="1"/>
-          <w:numId w:val="1"/>
+          <w:numId w:val="3"/>
         </w:numPr>
       </w:pPr>
       <w:r>
@@ -389,22 +437,20 @@
       <w:pPr>
         <w:pStyle w:val="ListParagraph"/>
         <w:numPr>
-          <w:ilvl w:val="2"/>
-          <w:numId w:val="1"/>
+          <w:ilvl w:val="0"/>
+          <w:numId w:val="3"/>
         </w:numPr>
       </w:pPr>
       <w:r>
         <w:t>Fill in alert</w:t>
       </w:r>
-      <w:bookmarkStart w:id="0" w:name="_GoBack"/>
-      <w:bookmarkEnd w:id="0"/>
-    </w:p>
-    <w:p>
-      <w:pPr>
-        <w:pStyle w:val="ListParagraph"/>
-        <w:numPr>
-          <w:ilvl w:val="2"/>
-          <w:numId w:val="1"/>
+    </w:p>
+    <w:p>
+      <w:pPr>
+        <w:pStyle w:val="ListParagraph"/>
+        <w:numPr>
+          <w:ilvl w:val="0"/>
+          <w:numId w:val="3"/>
         </w:numPr>
       </w:pPr>
       <w:r>
@@ -418,8 +464,8 @@
       <w:pPr>
         <w:pStyle w:val="ListParagraph"/>
         <w:numPr>
-          <w:ilvl w:val="2"/>
-          <w:numId w:val="1"/>
+          <w:ilvl w:val="0"/>
+          <w:numId w:val="3"/>
         </w:numPr>
       </w:pPr>
       <w:r>
@@ -501,95 +547,279 @@
 <file path=word/numbering.xml><?xml version="1.0" encoding="utf-8"?>
 <w:numbering xmlns:wpc="http://schemas.microsoft.com/office/word/2010/wordprocessingCanvas" xmlns:mo="http://schemas.microsoft.com/office/mac/office/2008/main" xmlns:mc="http://schemas.openxmlformats.org/markup-compatibility/2006" xmlns:mv="urn:schemas-microsoft-com:mac:vml" xmlns:o="urn:schemas-microsoft-com:office:office" xmlns:r="http://schemas.openxmlformats.org/officeDocument/2006/relationships" xmlns:m="http://schemas.openxmlformats.org/officeDocument/2006/math" xmlns:v="urn:schemas-microsoft-com:vml" xmlns:wp14="http://schemas.microsoft.com/office/word/2010/wordprocessingDrawing" xmlns:wp="http://schemas.openxmlformats.org/drawingml/2006/wordprocessingDrawing" xmlns:w10="urn:schemas-microsoft-com:office:word" xmlns:w="http://schemas.openxmlformats.org/wordprocessingml/2006/main" xmlns:w14="http://schemas.microsoft.com/office/word/2010/wordml" xmlns:wpg="http://schemas.microsoft.com/office/word/2010/wordprocessingGroup" xmlns:wpi="http://schemas.microsoft.com/office/word/2010/wordprocessingInk" xmlns:wne="http://schemas.microsoft.com/office/word/2006/wordml" xmlns:wps="http://schemas.microsoft.com/office/word/2010/wordprocessingShape" mc:Ignorable="w14 wp14">
   <w:abstractNum w:abstractNumId="0">
-    <w:nsid w:val="2A9420E6"/>
-    <w:multiLevelType w:val="hybridMultilevel"/>
-    <w:tmpl w:val="94002DE8"/>
-    <w:lvl w:ilvl="0" w:tplc="0409000F">
+    <w:nsid w:val="00AC0116"/>
+    <w:multiLevelType w:val="multilevel"/>
+    <w:tmpl w:val="0409001F"/>
+    <w:lvl w:ilvl="0">
       <w:start w:val="1"/>
       <w:numFmt w:val="decimal"/>
       <w:lvlText w:val="%1."/>
       <w:lvlJc w:val="left"/>
       <w:pPr>
-        <w:ind w:left="720" w:hanging="360"/>
+        <w:ind w:left="360" w:hanging="360"/>
       </w:pPr>
       <w:rPr>
         <w:rFonts w:hint="default"/>
       </w:rPr>
     </w:lvl>
-    <w:lvl w:ilvl="1" w:tplc="04090019">
-      <w:start w:val="1"/>
-      <w:numFmt w:val="lowerLetter"/>
-      <w:lvlText w:val="%2."/>
-      <w:lvlJc w:val="left"/>
-      <w:pPr>
-        <w:ind w:left="1440" w:hanging="360"/>
-      </w:pPr>
-    </w:lvl>
-    <w:lvl w:ilvl="2" w:tplc="0409001B">
-      <w:start w:val="1"/>
-      <w:numFmt w:val="lowerRoman"/>
-      <w:lvlText w:val="%3."/>
-      <w:lvlJc w:val="right"/>
-      <w:pPr>
-        <w:ind w:left="2160" w:hanging="180"/>
-      </w:pPr>
-    </w:lvl>
-    <w:lvl w:ilvl="3" w:tplc="0409000F">
-      <w:start w:val="1"/>
-      <w:numFmt w:val="decimal"/>
-      <w:lvlText w:val="%4."/>
-      <w:lvlJc w:val="left"/>
-      <w:pPr>
-        <w:ind w:left="2880" w:hanging="360"/>
-      </w:pPr>
-    </w:lvl>
-    <w:lvl w:ilvl="4" w:tplc="04090019">
-      <w:start w:val="1"/>
-      <w:numFmt w:val="lowerLetter"/>
-      <w:lvlText w:val="%5."/>
-      <w:lvlJc w:val="left"/>
-      <w:pPr>
-        <w:ind w:left="3600" w:hanging="360"/>
-      </w:pPr>
-    </w:lvl>
-    <w:lvl w:ilvl="5" w:tplc="0409001B">
-      <w:start w:val="1"/>
-      <w:numFmt w:val="lowerRoman"/>
-      <w:lvlText w:val="%6."/>
-      <w:lvlJc w:val="right"/>
-      <w:pPr>
-        <w:ind w:left="4320" w:hanging="180"/>
-      </w:pPr>
-    </w:lvl>
-    <w:lvl w:ilvl="6" w:tplc="0409000F">
-      <w:start w:val="1"/>
-      <w:numFmt w:val="decimal"/>
-      <w:lvlText w:val="%7."/>
-      <w:lvlJc w:val="left"/>
-      <w:pPr>
-        <w:ind w:left="5040" w:hanging="360"/>
-      </w:pPr>
-    </w:lvl>
-    <w:lvl w:ilvl="7" w:tplc="04090019" w:tentative="1">
-      <w:start w:val="1"/>
-      <w:numFmt w:val="lowerLetter"/>
-      <w:lvlText w:val="%8."/>
-      <w:lvlJc w:val="left"/>
-      <w:pPr>
-        <w:ind w:left="5760" w:hanging="360"/>
-      </w:pPr>
-    </w:lvl>
-    <w:lvl w:ilvl="8" w:tplc="0409001B" w:tentative="1">
-      <w:start w:val="1"/>
-      <w:numFmt w:val="lowerRoman"/>
-      <w:lvlText w:val="%9."/>
-      <w:lvlJc w:val="right"/>
-      <w:pPr>
-        <w:ind w:left="6480" w:hanging="180"/>
+    <w:lvl w:ilvl="1">
+      <w:start w:val="1"/>
+      <w:numFmt w:val="decimal"/>
+      <w:lvlText w:val="%1.%2."/>
+      <w:lvlJc w:val="left"/>
+      <w:pPr>
+        <w:ind w:left="792" w:hanging="432"/>
+      </w:pPr>
+    </w:lvl>
+    <w:lvl w:ilvl="2">
+      <w:start w:val="1"/>
+      <w:numFmt w:val="decimal"/>
+      <w:lvlText w:val="%1.%2.%3."/>
+      <w:lvlJc w:val="left"/>
+      <w:pPr>
+        <w:ind w:left="1224" w:hanging="504"/>
+      </w:pPr>
+    </w:lvl>
+    <w:lvl w:ilvl="3">
+      <w:start w:val="1"/>
+      <w:numFmt w:val="decimal"/>
+      <w:lvlText w:val="%1.%2.%3.%4."/>
+      <w:lvlJc w:val="left"/>
+      <w:pPr>
+        <w:ind w:left="1728" w:hanging="648"/>
+      </w:pPr>
+    </w:lvl>
+    <w:lvl w:ilvl="4">
+      <w:start w:val="1"/>
+      <w:numFmt w:val="decimal"/>
+      <w:lvlText w:val="%1.%2.%3.%4.%5."/>
+      <w:lvlJc w:val="left"/>
+      <w:pPr>
+        <w:ind w:left="2232" w:hanging="792"/>
+      </w:pPr>
+    </w:lvl>
+    <w:lvl w:ilvl="5">
+      <w:start w:val="1"/>
+      <w:numFmt w:val="decimal"/>
+      <w:lvlText w:val="%1.%2.%3.%4.%5.%6."/>
+      <w:lvlJc w:val="left"/>
+      <w:pPr>
+        <w:ind w:left="2736" w:hanging="936"/>
+      </w:pPr>
+    </w:lvl>
+    <w:lvl w:ilvl="6">
+      <w:start w:val="1"/>
+      <w:numFmt w:val="decimal"/>
+      <w:lvlText w:val="%1.%2.%3.%4.%5.%6.%7."/>
+      <w:lvlJc w:val="left"/>
+      <w:pPr>
+        <w:ind w:left="3240" w:hanging="1080"/>
+      </w:pPr>
+    </w:lvl>
+    <w:lvl w:ilvl="7">
+      <w:start w:val="1"/>
+      <w:numFmt w:val="decimal"/>
+      <w:lvlText w:val="%1.%2.%3.%4.%5.%6.%7.%8."/>
+      <w:lvlJc w:val="left"/>
+      <w:pPr>
+        <w:ind w:left="3744" w:hanging="1224"/>
+      </w:pPr>
+    </w:lvl>
+    <w:lvl w:ilvl="8">
+      <w:start w:val="1"/>
+      <w:numFmt w:val="decimal"/>
+      <w:lvlText w:val="%1.%2.%3.%4.%5.%6.%7.%8.%9."/>
+      <w:lvlJc w:val="left"/>
+      <w:pPr>
+        <w:ind w:left="4320" w:hanging="1440"/>
+      </w:pPr>
+    </w:lvl>
+  </w:abstractNum>
+  <w:abstractNum w:abstractNumId="1">
+    <w:nsid w:val="2A01147C"/>
+    <w:multiLevelType w:val="multilevel"/>
+    <w:tmpl w:val="0409001F"/>
+    <w:lvl w:ilvl="0">
+      <w:start w:val="1"/>
+      <w:numFmt w:val="decimal"/>
+      <w:lvlText w:val="%1."/>
+      <w:lvlJc w:val="left"/>
+      <w:pPr>
+        <w:ind w:left="360" w:hanging="360"/>
+      </w:pPr>
+      <w:rPr>
+        <w:rFonts w:hint="default"/>
+      </w:rPr>
+    </w:lvl>
+    <w:lvl w:ilvl="1">
+      <w:start w:val="1"/>
+      <w:numFmt w:val="decimal"/>
+      <w:lvlText w:val="%1.%2."/>
+      <w:lvlJc w:val="left"/>
+      <w:pPr>
+        <w:ind w:left="792" w:hanging="432"/>
+      </w:pPr>
+    </w:lvl>
+    <w:lvl w:ilvl="2">
+      <w:start w:val="1"/>
+      <w:numFmt w:val="decimal"/>
+      <w:lvlText w:val="%1.%2.%3."/>
+      <w:lvlJc w:val="left"/>
+      <w:pPr>
+        <w:ind w:left="1224" w:hanging="504"/>
+      </w:pPr>
+    </w:lvl>
+    <w:lvl w:ilvl="3">
+      <w:start w:val="1"/>
+      <w:numFmt w:val="decimal"/>
+      <w:lvlText w:val="%1.%2.%3.%4."/>
+      <w:lvlJc w:val="left"/>
+      <w:pPr>
+        <w:ind w:left="1728" w:hanging="648"/>
+      </w:pPr>
+    </w:lvl>
+    <w:lvl w:ilvl="4">
+      <w:start w:val="1"/>
+      <w:numFmt w:val="decimal"/>
+      <w:lvlText w:val="%1.%2.%3.%4.%5."/>
+      <w:lvlJc w:val="left"/>
+      <w:pPr>
+        <w:ind w:left="2232" w:hanging="792"/>
+      </w:pPr>
+    </w:lvl>
+    <w:lvl w:ilvl="5">
+      <w:start w:val="1"/>
+      <w:numFmt w:val="decimal"/>
+      <w:lvlText w:val="%1.%2.%3.%4.%5.%6."/>
+      <w:lvlJc w:val="left"/>
+      <w:pPr>
+        <w:ind w:left="2736" w:hanging="936"/>
+      </w:pPr>
+    </w:lvl>
+    <w:lvl w:ilvl="6">
+      <w:start w:val="1"/>
+      <w:numFmt w:val="decimal"/>
+      <w:lvlText w:val="%1.%2.%3.%4.%5.%6.%7."/>
+      <w:lvlJc w:val="left"/>
+      <w:pPr>
+        <w:ind w:left="3240" w:hanging="1080"/>
+      </w:pPr>
+    </w:lvl>
+    <w:lvl w:ilvl="7">
+      <w:start w:val="1"/>
+      <w:numFmt w:val="decimal"/>
+      <w:lvlText w:val="%1.%2.%3.%4.%5.%6.%7.%8."/>
+      <w:lvlJc w:val="left"/>
+      <w:pPr>
+        <w:ind w:left="3744" w:hanging="1224"/>
+      </w:pPr>
+    </w:lvl>
+    <w:lvl w:ilvl="8">
+      <w:start w:val="1"/>
+      <w:numFmt w:val="decimal"/>
+      <w:lvlText w:val="%1.%2.%3.%4.%5.%6.%7.%8.%9."/>
+      <w:lvlJc w:val="left"/>
+      <w:pPr>
+        <w:ind w:left="4320" w:hanging="1440"/>
+      </w:pPr>
+    </w:lvl>
+  </w:abstractNum>
+  <w:abstractNum w:abstractNumId="2">
+    <w:nsid w:val="2A9420E6"/>
+    <w:multiLevelType w:val="multilevel"/>
+    <w:tmpl w:val="0409001F"/>
+    <w:lvl w:ilvl="0">
+      <w:start w:val="1"/>
+      <w:numFmt w:val="decimal"/>
+      <w:lvlText w:val="%1."/>
+      <w:lvlJc w:val="left"/>
+      <w:pPr>
+        <w:ind w:left="360" w:hanging="360"/>
+      </w:pPr>
+      <w:rPr>
+        <w:rFonts w:hint="default"/>
+      </w:rPr>
+    </w:lvl>
+    <w:lvl w:ilvl="1">
+      <w:start w:val="1"/>
+      <w:numFmt w:val="decimal"/>
+      <w:lvlText w:val="%1.%2."/>
+      <w:lvlJc w:val="left"/>
+      <w:pPr>
+        <w:ind w:left="792" w:hanging="432"/>
+      </w:pPr>
+    </w:lvl>
+    <w:lvl w:ilvl="2">
+      <w:start w:val="1"/>
+      <w:numFmt w:val="decimal"/>
+      <w:lvlText w:val="%1.%2.%3."/>
+      <w:lvlJc w:val="left"/>
+      <w:pPr>
+        <w:ind w:left="1224" w:hanging="504"/>
+      </w:pPr>
+    </w:lvl>
+    <w:lvl w:ilvl="3">
+      <w:start w:val="1"/>
+      <w:numFmt w:val="decimal"/>
+      <w:lvlText w:val="%1.%2.%3.%4."/>
+      <w:lvlJc w:val="left"/>
+      <w:pPr>
+        <w:ind w:left="1728" w:hanging="648"/>
+      </w:pPr>
+    </w:lvl>
+    <w:lvl w:ilvl="4">
+      <w:start w:val="1"/>
+      <w:numFmt w:val="decimal"/>
+      <w:lvlText w:val="%1.%2.%3.%4.%5."/>
+      <w:lvlJc w:val="left"/>
+      <w:pPr>
+        <w:ind w:left="2232" w:hanging="792"/>
+      </w:pPr>
+    </w:lvl>
+    <w:lvl w:ilvl="5">
+      <w:start w:val="1"/>
+      <w:numFmt w:val="decimal"/>
+      <w:lvlText w:val="%1.%2.%3.%4.%5.%6."/>
+      <w:lvlJc w:val="left"/>
+      <w:pPr>
+        <w:ind w:left="2736" w:hanging="936"/>
+      </w:pPr>
+    </w:lvl>
+    <w:lvl w:ilvl="6">
+      <w:start w:val="1"/>
+      <w:numFmt w:val="decimal"/>
+      <w:lvlText w:val="%1.%2.%3.%4.%5.%6.%7."/>
+      <w:lvlJc w:val="left"/>
+      <w:pPr>
+        <w:ind w:left="3240" w:hanging="1080"/>
+      </w:pPr>
+    </w:lvl>
+    <w:lvl w:ilvl="7">
+      <w:start w:val="1"/>
+      <w:numFmt w:val="decimal"/>
+      <w:lvlText w:val="%1.%2.%3.%4.%5.%6.%7.%8."/>
+      <w:lvlJc w:val="left"/>
+      <w:pPr>
+        <w:ind w:left="3744" w:hanging="1224"/>
+      </w:pPr>
+    </w:lvl>
+    <w:lvl w:ilvl="8">
+      <w:start w:val="1"/>
+      <w:numFmt w:val="decimal"/>
+      <w:lvlText w:val="%1.%2.%3.%4.%5.%6.%7.%8.%9."/>
+      <w:lvlJc w:val="left"/>
+      <w:pPr>
+        <w:ind w:left="4320" w:hanging="1440"/>
       </w:pPr>
     </w:lvl>
   </w:abstractNum>
   <w:num w:numId="1">
+    <w:abstractNumId w:val="2"/>
+  </w:num>
+  <w:num w:numId="2">
+    <w:abstractNumId w:val="1"/>
+  </w:num>
+  <w:num w:numId="3">
     <w:abstractNumId w:val="0"/>
   </w:num>
 </w:numbering>
@@ -751,6 +981,29 @@
     <w:name w:val="Normal"/>
     <w:qFormat/>
   </w:style>
+  <w:style w:type="paragraph" w:styleId="Heading1">
+    <w:name w:val="heading 1"/>
+    <w:basedOn w:val="Normal"/>
+    <w:next w:val="Normal"/>
+    <w:link w:val="Heading1Char"/>
+    <w:uiPriority w:val="9"/>
+    <w:qFormat/>
+    <w:rsid w:val="00532553"/>
+    <w:pPr>
+      <w:keepNext/>
+      <w:keepLines/>
+      <w:spacing w:before="480"/>
+      <w:outlineLvl w:val="0"/>
+    </w:pPr>
+    <w:rPr>
+      <w:rFonts w:asciiTheme="majorHAnsi" w:eastAsiaTheme="majorEastAsia" w:hAnsiTheme="majorHAnsi" w:cstheme="majorBidi"/>
+      <w:b/>
+      <w:bCs/>
+      <w:color w:val="345A8A" w:themeColor="accent1" w:themeShade="B5"/>
+      <w:sz w:val="32"/>
+      <w:szCs w:val="32"/>
+    </w:rPr>
+  </w:style>
   <w:style w:type="character" w:default="1" w:styleId="DefaultParagraphFont">
     <w:name w:val="Default Paragraph Font"/>
     <w:uiPriority w:val="1"/>
@@ -830,6 +1083,21 @@
       <w:ind w:left="720"/>
       <w:contextualSpacing/>
     </w:pPr>
+  </w:style>
+  <w:style w:type="character" w:customStyle="1" w:styleId="Heading1Char">
+    <w:name w:val="Heading 1 Char"/>
+    <w:basedOn w:val="DefaultParagraphFont"/>
+    <w:link w:val="Heading1"/>
+    <w:uiPriority w:val="9"/>
+    <w:rsid w:val="00532553"/>
+    <w:rPr>
+      <w:rFonts w:asciiTheme="majorHAnsi" w:eastAsiaTheme="majorEastAsia" w:hAnsiTheme="majorHAnsi" w:cstheme="majorBidi"/>
+      <w:b/>
+      <w:bCs/>
+      <w:color w:val="345A8A" w:themeColor="accent1" w:themeShade="B5"/>
+      <w:sz w:val="32"/>
+      <w:szCs w:val="32"/>
+    </w:rPr>
   </w:style>
 </w:styles>
 </file>
@@ -990,6 +1258,29 @@
     <w:name w:val="Normal"/>
     <w:qFormat/>
   </w:style>
+  <w:style w:type="paragraph" w:styleId="Heading1">
+    <w:name w:val="heading 1"/>
+    <w:basedOn w:val="Normal"/>
+    <w:next w:val="Normal"/>
+    <w:link w:val="Heading1Char"/>
+    <w:uiPriority w:val="9"/>
+    <w:qFormat/>
+    <w:rsid w:val="00532553"/>
+    <w:pPr>
+      <w:keepNext/>
+      <w:keepLines/>
+      <w:spacing w:before="480"/>
+      <w:outlineLvl w:val="0"/>
+    </w:pPr>
+    <w:rPr>
+      <w:rFonts w:asciiTheme="majorHAnsi" w:eastAsiaTheme="majorEastAsia" w:hAnsiTheme="majorHAnsi" w:cstheme="majorBidi"/>
+      <w:b/>
+      <w:bCs/>
+      <w:color w:val="345A8A" w:themeColor="accent1" w:themeShade="B5"/>
+      <w:sz w:val="32"/>
+      <w:szCs w:val="32"/>
+    </w:rPr>
+  </w:style>
   <w:style w:type="character" w:default="1" w:styleId="DefaultParagraphFont">
     <w:name w:val="Default Paragraph Font"/>
     <w:uiPriority w:val="1"/>
@@ -1069,6 +1360,21 @@
       <w:ind w:left="720"/>
       <w:contextualSpacing/>
     </w:pPr>
+  </w:style>
+  <w:style w:type="character" w:customStyle="1" w:styleId="Heading1Char">
+    <w:name w:val="Heading 1 Char"/>
+    <w:basedOn w:val="DefaultParagraphFont"/>
+    <w:link w:val="Heading1"/>
+    <w:uiPriority w:val="9"/>
+    <w:rsid w:val="00532553"/>
+    <w:rPr>
+      <w:rFonts w:asciiTheme="majorHAnsi" w:eastAsiaTheme="majorEastAsia" w:hAnsiTheme="majorHAnsi" w:cstheme="majorBidi"/>
+      <w:b/>
+      <w:bCs/>
+      <w:color w:val="345A8A" w:themeColor="accent1" w:themeShade="B5"/>
+      <w:sz w:val="32"/>
+      <w:szCs w:val="32"/>
+    </w:rPr>
   </w:style>
 </w:styles>
 </file>

</xml_diff>